<commit_message>
Corregido documentos sobre valores de entradas
</commit_message>
<xml_diff>
--- a/Documentation/Vision.docx
+++ b/Documentation/Vision.docx
@@ -18,11 +18,21 @@
         <w:pStyle w:val="Title"/>
         <w:jc w:val="right"/>
       </w:pPr>
-      <w:fldSimple w:instr=" TITLE  \* MERGEFORMAT ">
-        <w:r>
-          <w:t>Vision</w:t>
-        </w:r>
-      </w:fldSimple>
+      <w:r>
+        <w:fldChar w:fldCharType="begin"/>
+      </w:r>
+      <w:r>
+        <w:instrText xml:space="preserve"> TITLE  \* MERGEFORMAT </w:instrText>
+      </w:r>
+      <w:r>
+        <w:fldChar w:fldCharType="separate"/>
+      </w:r>
+      <w:r>
+        <w:t>Vision</w:t>
+      </w:r>
+      <w:r>
+        <w:fldChar w:fldCharType="end"/>
+      </w:r>
     </w:p>
     <w:p>
       <w:pPr>
@@ -4466,11 +4476,22 @@
       <w:r>
         <w:br w:type="page"/>
       </w:r>
-      <w:fldSimple w:instr=" TITLE  \* MERGEFORMAT ">
-        <w:r>
-          <w:t>Vision</w:t>
-        </w:r>
-      </w:fldSimple>
+      <w:r>
+        <w:lastRenderedPageBreak/>
+        <w:fldChar w:fldCharType="begin"/>
+      </w:r>
+      <w:r>
+        <w:instrText xml:space="preserve"> TITLE  \* MERGEFORMAT </w:instrText>
+      </w:r>
+      <w:r>
+        <w:fldChar w:fldCharType="separate"/>
+      </w:r>
+      <w:r>
+        <w:t>Vision</w:t>
+      </w:r>
+      <w:r>
+        <w:fldChar w:fldCharType="end"/>
+      </w:r>
     </w:p>
     <w:p>
       <w:pPr>
@@ -8931,14 +8952,7 @@
                 <w:i w:val="0"/>
                 <w:color w:val="auto"/>
               </w:rPr>
-              <w:t xml:space="preserve"> </w:t>
-            </w:r>
-            <w:r>
-              <w:rPr>
-                <w:i w:val="0"/>
-                <w:color w:val="auto"/>
-              </w:rPr>
-              <w:t>,</w:t>
+              <w:t xml:space="preserve"> ,</w:t>
             </w:r>
             <w:proofErr w:type="gramEnd"/>
             <w:r>
@@ -8946,21 +8960,7 @@
                 <w:i w:val="0"/>
                 <w:color w:val="auto"/>
               </w:rPr>
-              <w:t xml:space="preserve"> expert</w:t>
-            </w:r>
-            <w:r>
-              <w:rPr>
-                <w:i w:val="0"/>
-                <w:color w:val="auto"/>
-              </w:rPr>
-              <w:t xml:space="preserve"> on projects of software. Javier is going to be the leader of </w:t>
-            </w:r>
-            <w:r>
-              <w:rPr>
-                <w:i w:val="0"/>
-                <w:color w:val="auto"/>
-              </w:rPr>
-              <w:t>the tests cases.</w:t>
+              <w:t xml:space="preserve"> expert on projects of software. Javier is going to be the leader of the tests cases.</w:t>
             </w:r>
           </w:p>
         </w:tc>
@@ -12489,8 +12489,51 @@
           <w:rFonts w:ascii="Times New Roman" w:hAnsi="Times New Roman"/>
           <w:b w:val="0"/>
         </w:rPr>
-        <w:t>ISO 9126-1</w:t>
-      </w:r>
+        <w:t>ISO 9126</w:t>
+      </w:r>
+    </w:p>
+    <w:p>
+      <w:pPr>
+        <w:pStyle w:val="ListParagraph"/>
+        <w:numPr>
+          <w:ilvl w:val="0"/>
+          <w:numId w:val="49"/>
+        </w:numPr>
+      </w:pPr>
+      <w:r>
+        <w:t>Functional</w:t>
+      </w:r>
+    </w:p>
+    <w:p>
+      <w:pPr>
+        <w:pStyle w:val="ListParagraph"/>
+        <w:numPr>
+          <w:ilvl w:val="0"/>
+          <w:numId w:val="49"/>
+        </w:numPr>
+      </w:pPr>
+      <w:r>
+        <w:t>Easy to use</w:t>
+      </w:r>
+    </w:p>
+    <w:p>
+      <w:pPr>
+        <w:pStyle w:val="ListParagraph"/>
+        <w:numPr>
+          <w:ilvl w:val="0"/>
+          <w:numId w:val="49"/>
+        </w:numPr>
+      </w:pPr>
+      <w:r>
+        <w:t>Portable</w:t>
+      </w:r>
+    </w:p>
+    <w:p>
+      <w:pPr>
+        <w:pStyle w:val="ListParagraph"/>
+      </w:pPr>
+      <w:bookmarkStart w:id="133" w:name="_GoBack"/>
+      <w:bookmarkEnd w:id="133"/>
     </w:p>
     <w:p>
       <w:pPr>
@@ -12513,7 +12556,7 @@
           <w:color w:val="auto"/>
         </w:rPr>
       </w:pPr>
-      <w:bookmarkStart w:id="133" w:name="_Toc346297793"/>
+      <w:bookmarkStart w:id="134" w:name="_Toc346297793"/>
       <w:r>
         <w:rPr>
           <w:i w:val="0"/>
@@ -12562,20 +12605,20 @@
         <w:pStyle w:val="Heading2"/>
         <w:widowControl/>
       </w:pPr>
-      <w:bookmarkStart w:id="134" w:name="_Toc425054412"/>
-      <w:bookmarkStart w:id="135" w:name="_Toc422186505"/>
-      <w:bookmarkStart w:id="136" w:name="_Toc436203411"/>
-      <w:bookmarkStart w:id="137" w:name="_Toc452813605"/>
-      <w:bookmarkStart w:id="138" w:name="_Toc509300866"/>
+      <w:bookmarkStart w:id="135" w:name="_Toc425054412"/>
+      <w:bookmarkStart w:id="136" w:name="_Toc422186505"/>
+      <w:bookmarkStart w:id="137" w:name="_Toc436203411"/>
+      <w:bookmarkStart w:id="138" w:name="_Toc452813605"/>
+      <w:bookmarkStart w:id="139" w:name="_Toc509300866"/>
       <w:r>
         <w:t>Performance Requirements</w:t>
       </w:r>
-      <w:bookmarkEnd w:id="133"/>
       <w:bookmarkEnd w:id="134"/>
       <w:bookmarkEnd w:id="135"/>
       <w:bookmarkEnd w:id="136"/>
       <w:bookmarkEnd w:id="137"/>
       <w:bookmarkEnd w:id="138"/>
+      <w:bookmarkEnd w:id="139"/>
     </w:p>
     <w:p>
       <w:pPr>
@@ -12625,21 +12668,21 @@
       <w:pPr>
         <w:pStyle w:val="Heading2"/>
       </w:pPr>
-      <w:bookmarkStart w:id="139" w:name="_Toc425054413"/>
-      <w:bookmarkStart w:id="140" w:name="_Toc346297794"/>
-      <w:bookmarkStart w:id="141" w:name="_Toc422186506"/>
-      <w:bookmarkStart w:id="142" w:name="_Toc436203412"/>
-      <w:bookmarkStart w:id="143" w:name="_Toc452813606"/>
-      <w:bookmarkStart w:id="144" w:name="_Toc509300867"/>
+      <w:bookmarkStart w:id="140" w:name="_Toc425054413"/>
+      <w:bookmarkStart w:id="141" w:name="_Toc346297794"/>
+      <w:bookmarkStart w:id="142" w:name="_Toc422186506"/>
+      <w:bookmarkStart w:id="143" w:name="_Toc436203412"/>
+      <w:bookmarkStart w:id="144" w:name="_Toc452813606"/>
+      <w:bookmarkStart w:id="145" w:name="_Toc509300867"/>
       <w:r>
         <w:t>Environmental Requirements</w:t>
       </w:r>
-      <w:bookmarkEnd w:id="139"/>
       <w:bookmarkEnd w:id="140"/>
       <w:bookmarkEnd w:id="141"/>
       <w:bookmarkEnd w:id="142"/>
       <w:bookmarkEnd w:id="143"/>
       <w:bookmarkEnd w:id="144"/>
+      <w:bookmarkEnd w:id="145"/>
     </w:p>
     <w:p>
       <w:pPr>
@@ -12682,34 +12725,34 @@
       <w:pPr>
         <w:pStyle w:val="Heading1"/>
       </w:pPr>
-      <w:bookmarkStart w:id="145" w:name="_Toc436203413"/>
-      <w:bookmarkStart w:id="146" w:name="_Toc452813607"/>
-      <w:bookmarkStart w:id="147" w:name="_Toc509300868"/>
+      <w:bookmarkStart w:id="146" w:name="_Toc436203413"/>
+      <w:bookmarkStart w:id="147" w:name="_Toc452813607"/>
+      <w:bookmarkStart w:id="148" w:name="_Toc509300868"/>
       <w:r>
         <w:lastRenderedPageBreak/>
         <w:t>Documentation Requirements</w:t>
       </w:r>
-      <w:bookmarkEnd w:id="145"/>
       <w:bookmarkEnd w:id="146"/>
       <w:bookmarkEnd w:id="147"/>
+      <w:bookmarkEnd w:id="148"/>
     </w:p>
     <w:p>
       <w:pPr>
         <w:pStyle w:val="Heading2"/>
       </w:pPr>
-      <w:bookmarkStart w:id="148" w:name="_Toc425054415"/>
-      <w:bookmarkStart w:id="149" w:name="_Toc422186508"/>
-      <w:bookmarkStart w:id="150" w:name="_Toc436203414"/>
-      <w:bookmarkStart w:id="151" w:name="_Toc452813608"/>
-      <w:bookmarkStart w:id="152" w:name="_Toc509300869"/>
+      <w:bookmarkStart w:id="149" w:name="_Toc425054415"/>
+      <w:bookmarkStart w:id="150" w:name="_Toc422186508"/>
+      <w:bookmarkStart w:id="151" w:name="_Toc436203414"/>
+      <w:bookmarkStart w:id="152" w:name="_Toc452813608"/>
+      <w:bookmarkStart w:id="153" w:name="_Toc509300869"/>
       <w:r>
         <w:t>User Manual</w:t>
       </w:r>
-      <w:bookmarkEnd w:id="148"/>
       <w:bookmarkEnd w:id="149"/>
       <w:bookmarkEnd w:id="150"/>
       <w:bookmarkEnd w:id="151"/>
       <w:bookmarkEnd w:id="152"/>
+      <w:bookmarkEnd w:id="153"/>
     </w:p>
     <w:p>
       <w:pPr>
@@ -12752,19 +12795,19 @@
       <w:pPr>
         <w:pStyle w:val="Heading2"/>
       </w:pPr>
-      <w:bookmarkStart w:id="153" w:name="_Toc425054416"/>
-      <w:bookmarkStart w:id="154" w:name="_Toc422186509"/>
-      <w:bookmarkStart w:id="155" w:name="_Toc436203415"/>
-      <w:bookmarkStart w:id="156" w:name="_Toc452813609"/>
-      <w:bookmarkStart w:id="157" w:name="_Toc509300870"/>
+      <w:bookmarkStart w:id="154" w:name="_Toc425054416"/>
+      <w:bookmarkStart w:id="155" w:name="_Toc422186509"/>
+      <w:bookmarkStart w:id="156" w:name="_Toc436203415"/>
+      <w:bookmarkStart w:id="157" w:name="_Toc452813609"/>
+      <w:bookmarkStart w:id="158" w:name="_Toc509300870"/>
       <w:r>
         <w:t>Online Help</w:t>
       </w:r>
-      <w:bookmarkEnd w:id="153"/>
       <w:bookmarkEnd w:id="154"/>
       <w:bookmarkEnd w:id="155"/>
       <w:bookmarkEnd w:id="156"/>
       <w:bookmarkEnd w:id="157"/>
+      <w:bookmarkEnd w:id="158"/>
     </w:p>
     <w:p>
       <w:pPr>
@@ -12837,19 +12880,19 @@
       <w:pPr>
         <w:pStyle w:val="Heading2"/>
       </w:pPr>
-      <w:bookmarkStart w:id="158" w:name="_Toc425054417"/>
-      <w:bookmarkStart w:id="159" w:name="_Toc422186510"/>
-      <w:bookmarkStart w:id="160" w:name="_Toc436203416"/>
-      <w:bookmarkStart w:id="161" w:name="_Toc452813610"/>
-      <w:bookmarkStart w:id="162" w:name="_Toc509300871"/>
+      <w:bookmarkStart w:id="159" w:name="_Toc425054417"/>
+      <w:bookmarkStart w:id="160" w:name="_Toc422186510"/>
+      <w:bookmarkStart w:id="161" w:name="_Toc436203416"/>
+      <w:bookmarkStart w:id="162" w:name="_Toc452813610"/>
+      <w:bookmarkStart w:id="163" w:name="_Toc509300871"/>
       <w:r>
         <w:t>Installation Guides, Configuration, and Read Me File</w:t>
       </w:r>
-      <w:bookmarkEnd w:id="158"/>
       <w:bookmarkEnd w:id="159"/>
       <w:bookmarkEnd w:id="160"/>
       <w:bookmarkEnd w:id="161"/>
       <w:bookmarkEnd w:id="162"/>
+      <w:bookmarkEnd w:id="163"/>
     </w:p>
     <w:p>
       <w:pPr>
@@ -12872,19 +12915,19 @@
         <w:pStyle w:val="Heading2"/>
         <w:widowControl/>
       </w:pPr>
-      <w:bookmarkStart w:id="163" w:name="_Toc425054418"/>
-      <w:bookmarkStart w:id="164" w:name="_Toc422186511"/>
-      <w:bookmarkStart w:id="165" w:name="_Toc436203417"/>
-      <w:bookmarkStart w:id="166" w:name="_Toc452813611"/>
-      <w:bookmarkStart w:id="167" w:name="_Toc509300872"/>
+      <w:bookmarkStart w:id="164" w:name="_Toc425054418"/>
+      <w:bookmarkStart w:id="165" w:name="_Toc422186511"/>
+      <w:bookmarkStart w:id="166" w:name="_Toc436203417"/>
+      <w:bookmarkStart w:id="167" w:name="_Toc452813611"/>
+      <w:bookmarkStart w:id="168" w:name="_Toc509300872"/>
       <w:r>
         <w:t>Labeling and Packaging</w:t>
       </w:r>
-      <w:bookmarkEnd w:id="163"/>
       <w:bookmarkEnd w:id="164"/>
       <w:bookmarkEnd w:id="165"/>
       <w:bookmarkEnd w:id="166"/>
       <w:bookmarkEnd w:id="167"/>
+      <w:bookmarkEnd w:id="168"/>
     </w:p>
     <w:p>
       <w:pPr>
@@ -12961,15 +13004,15 @@
           <w:numId w:val="0"/>
         </w:numPr>
       </w:pPr>
-      <w:bookmarkStart w:id="168" w:name="_Toc436203393"/>
-      <w:bookmarkStart w:id="169" w:name="_Toc452813612"/>
-      <w:bookmarkStart w:id="170" w:name="_Toc509300873"/>
+      <w:bookmarkStart w:id="169" w:name="_Toc436203393"/>
+      <w:bookmarkStart w:id="170" w:name="_Toc452813612"/>
+      <w:bookmarkStart w:id="171" w:name="_Toc509300873"/>
       <w:r>
         <w:t>A         Feature Attributes</w:t>
       </w:r>
-      <w:bookmarkEnd w:id="168"/>
       <w:bookmarkEnd w:id="169"/>
       <w:bookmarkEnd w:id="170"/>
+      <w:bookmarkEnd w:id="171"/>
     </w:p>
     <w:p>
       <w:pPr>
@@ -13028,13 +13071,13 @@
           <w:numId w:val="0"/>
         </w:numPr>
       </w:pPr>
-      <w:bookmarkStart w:id="171" w:name="_Toc425054398"/>
-      <w:bookmarkStart w:id="172" w:name="_Toc343955082"/>
-      <w:bookmarkStart w:id="173" w:name="_Toc346297784"/>
-      <w:bookmarkStart w:id="174" w:name="_Toc422186491"/>
-      <w:bookmarkStart w:id="175" w:name="_Toc436203394"/>
-      <w:bookmarkStart w:id="176" w:name="_Toc452813613"/>
-      <w:bookmarkStart w:id="177" w:name="_Toc509300874"/>
+      <w:bookmarkStart w:id="172" w:name="_Toc425054398"/>
+      <w:bookmarkStart w:id="173" w:name="_Toc343955082"/>
+      <w:bookmarkStart w:id="174" w:name="_Toc346297784"/>
+      <w:bookmarkStart w:id="175" w:name="_Toc422186491"/>
+      <w:bookmarkStart w:id="176" w:name="_Toc436203394"/>
+      <w:bookmarkStart w:id="177" w:name="_Toc452813613"/>
+      <w:bookmarkStart w:id="178" w:name="_Toc509300874"/>
       <w:r>
         <w:t>A.1</w:t>
       </w:r>
@@ -13042,13 +13085,13 @@
         <w:tab/>
         <w:t>Status</w:t>
       </w:r>
-      <w:bookmarkEnd w:id="171"/>
       <w:bookmarkEnd w:id="172"/>
       <w:bookmarkEnd w:id="173"/>
       <w:bookmarkEnd w:id="174"/>
       <w:bookmarkEnd w:id="175"/>
       <w:bookmarkEnd w:id="176"/>
       <w:bookmarkEnd w:id="177"/>
+      <w:bookmarkEnd w:id="178"/>
     </w:p>
     <w:p>
       <w:pPr>
@@ -13282,13 +13325,13 @@
           <w:numId w:val="0"/>
         </w:numPr>
       </w:pPr>
-      <w:bookmarkStart w:id="178" w:name="_Toc425054399"/>
-      <w:bookmarkStart w:id="179" w:name="_Toc343955070"/>
-      <w:bookmarkStart w:id="180" w:name="_Toc346297785"/>
-      <w:bookmarkStart w:id="181" w:name="_Toc422186492"/>
-      <w:bookmarkStart w:id="182" w:name="_Toc436203395"/>
-      <w:bookmarkStart w:id="183" w:name="_Toc452813614"/>
-      <w:bookmarkStart w:id="184" w:name="_Toc509300875"/>
+      <w:bookmarkStart w:id="179" w:name="_Toc425054399"/>
+      <w:bookmarkStart w:id="180" w:name="_Toc343955070"/>
+      <w:bookmarkStart w:id="181" w:name="_Toc346297785"/>
+      <w:bookmarkStart w:id="182" w:name="_Toc422186492"/>
+      <w:bookmarkStart w:id="183" w:name="_Toc436203395"/>
+      <w:bookmarkStart w:id="184" w:name="_Toc452813614"/>
+      <w:bookmarkStart w:id="185" w:name="_Toc509300875"/>
       <w:r>
         <w:t>A.2</w:t>
       </w:r>
@@ -13296,13 +13339,13 @@
         <w:tab/>
         <w:t>Benefit</w:t>
       </w:r>
-      <w:bookmarkEnd w:id="178"/>
       <w:bookmarkEnd w:id="179"/>
       <w:bookmarkEnd w:id="180"/>
       <w:bookmarkEnd w:id="181"/>
       <w:bookmarkEnd w:id="182"/>
       <w:bookmarkEnd w:id="183"/>
       <w:bookmarkEnd w:id="184"/>
+      <w:bookmarkEnd w:id="185"/>
     </w:p>
     <w:p>
       <w:pPr>
@@ -13516,13 +13559,13 @@
           <w:numId w:val="0"/>
         </w:numPr>
       </w:pPr>
-      <w:bookmarkStart w:id="185" w:name="_Toc425054400"/>
-      <w:bookmarkStart w:id="186" w:name="_Toc343955074"/>
-      <w:bookmarkStart w:id="187" w:name="_Toc346297786"/>
-      <w:bookmarkStart w:id="188" w:name="_Toc422186493"/>
-      <w:bookmarkStart w:id="189" w:name="_Toc436203396"/>
-      <w:bookmarkStart w:id="190" w:name="_Toc452813615"/>
-      <w:bookmarkStart w:id="191" w:name="_Toc509300876"/>
+      <w:bookmarkStart w:id="186" w:name="_Toc425054400"/>
+      <w:bookmarkStart w:id="187" w:name="_Toc343955074"/>
+      <w:bookmarkStart w:id="188" w:name="_Toc346297786"/>
+      <w:bookmarkStart w:id="189" w:name="_Toc422186493"/>
+      <w:bookmarkStart w:id="190" w:name="_Toc436203396"/>
+      <w:bookmarkStart w:id="191" w:name="_Toc452813615"/>
+      <w:bookmarkStart w:id="192" w:name="_Toc509300876"/>
       <w:r>
         <w:t>A.3</w:t>
       </w:r>
@@ -13530,13 +13573,13 @@
         <w:tab/>
         <w:t>Effort</w:t>
       </w:r>
-      <w:bookmarkEnd w:id="185"/>
       <w:bookmarkEnd w:id="186"/>
       <w:bookmarkEnd w:id="187"/>
       <w:bookmarkEnd w:id="188"/>
       <w:bookmarkEnd w:id="189"/>
       <w:bookmarkEnd w:id="190"/>
       <w:bookmarkEnd w:id="191"/>
+      <w:bookmarkEnd w:id="192"/>
     </w:p>
     <w:p>
       <w:pPr>
@@ -13563,11 +13606,11 @@
           <w:numId w:val="0"/>
         </w:numPr>
       </w:pPr>
-      <w:bookmarkStart w:id="192" w:name="_Toc425054401"/>
-      <w:bookmarkStart w:id="193" w:name="_Toc422186494"/>
-      <w:bookmarkStart w:id="194" w:name="_Toc436203397"/>
-      <w:bookmarkStart w:id="195" w:name="_Toc452813616"/>
-      <w:bookmarkStart w:id="196" w:name="_Toc509300877"/>
+      <w:bookmarkStart w:id="193" w:name="_Toc425054401"/>
+      <w:bookmarkStart w:id="194" w:name="_Toc422186494"/>
+      <w:bookmarkStart w:id="195" w:name="_Toc436203397"/>
+      <w:bookmarkStart w:id="196" w:name="_Toc452813616"/>
+      <w:bookmarkStart w:id="197" w:name="_Toc509300877"/>
       <w:r>
         <w:t>A.4</w:t>
       </w:r>
@@ -13575,11 +13618,11 @@
         <w:tab/>
         <w:t>Risk</w:t>
       </w:r>
-      <w:bookmarkEnd w:id="192"/>
       <w:bookmarkEnd w:id="193"/>
       <w:bookmarkEnd w:id="194"/>
       <w:bookmarkEnd w:id="195"/>
       <w:bookmarkEnd w:id="196"/>
+      <w:bookmarkEnd w:id="197"/>
     </w:p>
     <w:p>
       <w:pPr>
@@ -13663,11 +13706,11 @@
           <w:numId w:val="0"/>
         </w:numPr>
       </w:pPr>
-      <w:bookmarkStart w:id="197" w:name="_Toc425054402"/>
-      <w:bookmarkStart w:id="198" w:name="_Toc422186495"/>
-      <w:bookmarkStart w:id="199" w:name="_Toc436203398"/>
-      <w:bookmarkStart w:id="200" w:name="_Toc452813617"/>
-      <w:bookmarkStart w:id="201" w:name="_Toc509300878"/>
+      <w:bookmarkStart w:id="198" w:name="_Toc425054402"/>
+      <w:bookmarkStart w:id="199" w:name="_Toc422186495"/>
+      <w:bookmarkStart w:id="200" w:name="_Toc436203398"/>
+      <w:bookmarkStart w:id="201" w:name="_Toc452813617"/>
+      <w:bookmarkStart w:id="202" w:name="_Toc509300878"/>
       <w:r>
         <w:t>A.5</w:t>
       </w:r>
@@ -13675,11 +13718,11 @@
         <w:tab/>
         <w:t>Stability</w:t>
       </w:r>
-      <w:bookmarkEnd w:id="197"/>
       <w:bookmarkEnd w:id="198"/>
       <w:bookmarkEnd w:id="199"/>
       <w:bookmarkEnd w:id="200"/>
       <w:bookmarkEnd w:id="201"/>
+      <w:bookmarkEnd w:id="202"/>
     </w:p>
     <w:p>
       <w:pPr>
@@ -13740,13 +13783,13 @@
           <w:numId w:val="0"/>
         </w:numPr>
       </w:pPr>
-      <w:bookmarkStart w:id="202" w:name="_Toc425054403"/>
-      <w:bookmarkStart w:id="203" w:name="_Toc343955086"/>
-      <w:bookmarkStart w:id="204" w:name="_Toc346297788"/>
-      <w:bookmarkStart w:id="205" w:name="_Toc422186496"/>
-      <w:bookmarkStart w:id="206" w:name="_Toc436203399"/>
-      <w:bookmarkStart w:id="207" w:name="_Toc452813618"/>
-      <w:bookmarkStart w:id="208" w:name="_Toc509300879"/>
+      <w:bookmarkStart w:id="203" w:name="_Toc425054403"/>
+      <w:bookmarkStart w:id="204" w:name="_Toc343955086"/>
+      <w:bookmarkStart w:id="205" w:name="_Toc346297788"/>
+      <w:bookmarkStart w:id="206" w:name="_Toc422186496"/>
+      <w:bookmarkStart w:id="207" w:name="_Toc436203399"/>
+      <w:bookmarkStart w:id="208" w:name="_Toc452813618"/>
+      <w:bookmarkStart w:id="209" w:name="_Toc509300879"/>
       <w:r>
         <w:t>A.6</w:t>
       </w:r>
@@ -13754,13 +13797,13 @@
         <w:tab/>
         <w:t>Target Release</w:t>
       </w:r>
-      <w:bookmarkEnd w:id="202"/>
       <w:bookmarkEnd w:id="203"/>
       <w:bookmarkEnd w:id="204"/>
       <w:bookmarkEnd w:id="205"/>
       <w:bookmarkEnd w:id="206"/>
       <w:bookmarkEnd w:id="207"/>
       <w:bookmarkEnd w:id="208"/>
+      <w:bookmarkEnd w:id="209"/>
     </w:p>
     <w:p>
       <w:pPr>
@@ -13780,11 +13823,11 @@
           <w:numId w:val="0"/>
         </w:numPr>
       </w:pPr>
-      <w:bookmarkStart w:id="209" w:name="_Toc425054404"/>
-      <w:bookmarkStart w:id="210" w:name="_Toc422186497"/>
-      <w:bookmarkStart w:id="211" w:name="_Toc436203400"/>
-      <w:bookmarkStart w:id="212" w:name="_Toc452813619"/>
-      <w:bookmarkStart w:id="213" w:name="_Toc509300880"/>
+      <w:bookmarkStart w:id="210" w:name="_Toc425054404"/>
+      <w:bookmarkStart w:id="211" w:name="_Toc422186497"/>
+      <w:bookmarkStart w:id="212" w:name="_Toc436203400"/>
+      <w:bookmarkStart w:id="213" w:name="_Toc452813619"/>
+      <w:bookmarkStart w:id="214" w:name="_Toc509300880"/>
       <w:r>
         <w:t>A.7</w:t>
       </w:r>
@@ -13792,11 +13835,11 @@
         <w:tab/>
         <w:t>Assigned To</w:t>
       </w:r>
-      <w:bookmarkEnd w:id="209"/>
       <w:bookmarkEnd w:id="210"/>
       <w:bookmarkEnd w:id="211"/>
       <w:bookmarkEnd w:id="212"/>
       <w:bookmarkEnd w:id="213"/>
+      <w:bookmarkEnd w:id="214"/>
     </w:p>
     <w:p>
       <w:pPr>
@@ -13823,13 +13866,13 @@
           <w:numId w:val="0"/>
         </w:numPr>
       </w:pPr>
-      <w:bookmarkStart w:id="214" w:name="_Toc425054405"/>
-      <w:bookmarkStart w:id="215" w:name="_Toc343955094"/>
-      <w:bookmarkStart w:id="216" w:name="_Toc346297789"/>
-      <w:bookmarkStart w:id="217" w:name="_Toc422186498"/>
-      <w:bookmarkStart w:id="218" w:name="_Toc436203401"/>
-      <w:bookmarkStart w:id="219" w:name="_Toc452813620"/>
-      <w:bookmarkStart w:id="220" w:name="_Toc509300881"/>
+      <w:bookmarkStart w:id="215" w:name="_Toc425054405"/>
+      <w:bookmarkStart w:id="216" w:name="_Toc343955094"/>
+      <w:bookmarkStart w:id="217" w:name="_Toc346297789"/>
+      <w:bookmarkStart w:id="218" w:name="_Toc422186498"/>
+      <w:bookmarkStart w:id="219" w:name="_Toc436203401"/>
+      <w:bookmarkStart w:id="220" w:name="_Toc452813620"/>
+      <w:bookmarkStart w:id="221" w:name="_Toc509300881"/>
       <w:r>
         <w:t>A.8</w:t>
       </w:r>
@@ -13837,13 +13880,13 @@
         <w:tab/>
         <w:t>Reason</w:t>
       </w:r>
-      <w:bookmarkEnd w:id="214"/>
       <w:bookmarkEnd w:id="215"/>
       <w:bookmarkEnd w:id="216"/>
       <w:bookmarkEnd w:id="217"/>
       <w:bookmarkEnd w:id="218"/>
       <w:bookmarkEnd w:id="219"/>
       <w:bookmarkEnd w:id="220"/>
+      <w:bookmarkEnd w:id="221"/>
     </w:p>
     <w:p>
       <w:pPr>
@@ -13884,8 +13927,6 @@
           <w:tab w:val="left" w:pos="8190"/>
         </w:tabs>
       </w:pPr>
-      <w:bookmarkStart w:id="221" w:name="_GoBack"/>
-      <w:bookmarkEnd w:id="221"/>
       <w:r>
         <w:tab/>
       </w:r>
@@ -14052,7 +14093,7 @@
               <w:rStyle w:val="PageNumber"/>
               <w:noProof/>
             </w:rPr>
-            <w:t>16</w:t>
+            <w:t>14</w:t>
           </w:r>
           <w:r>
             <w:rPr>
@@ -14230,11 +14271,21 @@
           <w:tcW w:w="6379" w:type="dxa"/>
         </w:tcPr>
         <w:p>
-          <w:fldSimple w:instr=" TITLE  \* MERGEFORMAT ">
-            <w:r>
-              <w:t>Vision</w:t>
-            </w:r>
-          </w:fldSimple>
+          <w:r>
+            <w:fldChar w:fldCharType="begin"/>
+          </w:r>
+          <w:r>
+            <w:instrText xml:space="preserve"> TITLE  \* MERGEFORMAT </w:instrText>
+          </w:r>
+          <w:r>
+            <w:fldChar w:fldCharType="separate"/>
+          </w:r>
+          <w:r>
+            <w:t>Vision</w:t>
+          </w:r>
+          <w:r>
+            <w:fldChar w:fldCharType="end"/>
+          </w:r>
         </w:p>
       </w:tc>
       <w:tc>
@@ -16469,6 +16520,119 @@
     </w:lvl>
   </w:abstractNum>
   <w:abstractNum w:abstractNumId="36">
+    <w:nsid w:val="669D4F20"/>
+    <w:multiLevelType w:val="hybridMultilevel"/>
+    <w:tmpl w:val="64A486CC"/>
+    <w:lvl w:ilvl="0" w:tplc="04090001">
+      <w:start w:val="1"/>
+      <w:numFmt w:val="bullet"/>
+      <w:lvlText w:val=""/>
+      <w:lvlJc w:val="left"/>
+      <w:pPr>
+        <w:ind w:left="720" w:hanging="360"/>
+      </w:pPr>
+      <w:rPr>
+        <w:rFonts w:ascii="Symbol" w:hAnsi="Symbol" w:hint="default"/>
+      </w:rPr>
+    </w:lvl>
+    <w:lvl w:ilvl="1" w:tplc="04090003" w:tentative="1">
+      <w:start w:val="1"/>
+      <w:numFmt w:val="bullet"/>
+      <w:lvlText w:val="o"/>
+      <w:lvlJc w:val="left"/>
+      <w:pPr>
+        <w:ind w:left="1440" w:hanging="360"/>
+      </w:pPr>
+      <w:rPr>
+        <w:rFonts w:ascii="Courier New" w:hAnsi="Courier New" w:cs="Courier New" w:hint="default"/>
+      </w:rPr>
+    </w:lvl>
+    <w:lvl w:ilvl="2" w:tplc="04090005" w:tentative="1">
+      <w:start w:val="1"/>
+      <w:numFmt w:val="bullet"/>
+      <w:lvlText w:val=""/>
+      <w:lvlJc w:val="left"/>
+      <w:pPr>
+        <w:ind w:left="2160" w:hanging="360"/>
+      </w:pPr>
+      <w:rPr>
+        <w:rFonts w:ascii="Wingdings" w:hAnsi="Wingdings" w:hint="default"/>
+      </w:rPr>
+    </w:lvl>
+    <w:lvl w:ilvl="3" w:tplc="04090001" w:tentative="1">
+      <w:start w:val="1"/>
+      <w:numFmt w:val="bullet"/>
+      <w:lvlText w:val=""/>
+      <w:lvlJc w:val="left"/>
+      <w:pPr>
+        <w:ind w:left="2880" w:hanging="360"/>
+      </w:pPr>
+      <w:rPr>
+        <w:rFonts w:ascii="Symbol" w:hAnsi="Symbol" w:hint="default"/>
+      </w:rPr>
+    </w:lvl>
+    <w:lvl w:ilvl="4" w:tplc="04090003" w:tentative="1">
+      <w:start w:val="1"/>
+      <w:numFmt w:val="bullet"/>
+      <w:lvlText w:val="o"/>
+      <w:lvlJc w:val="left"/>
+      <w:pPr>
+        <w:ind w:left="3600" w:hanging="360"/>
+      </w:pPr>
+      <w:rPr>
+        <w:rFonts w:ascii="Courier New" w:hAnsi="Courier New" w:cs="Courier New" w:hint="default"/>
+      </w:rPr>
+    </w:lvl>
+    <w:lvl w:ilvl="5" w:tplc="04090005" w:tentative="1">
+      <w:start w:val="1"/>
+      <w:numFmt w:val="bullet"/>
+      <w:lvlText w:val=""/>
+      <w:lvlJc w:val="left"/>
+      <w:pPr>
+        <w:ind w:left="4320" w:hanging="360"/>
+      </w:pPr>
+      <w:rPr>
+        <w:rFonts w:ascii="Wingdings" w:hAnsi="Wingdings" w:hint="default"/>
+      </w:rPr>
+    </w:lvl>
+    <w:lvl w:ilvl="6" w:tplc="04090001" w:tentative="1">
+      <w:start w:val="1"/>
+      <w:numFmt w:val="bullet"/>
+      <w:lvlText w:val=""/>
+      <w:lvlJc w:val="left"/>
+      <w:pPr>
+        <w:ind w:left="5040" w:hanging="360"/>
+      </w:pPr>
+      <w:rPr>
+        <w:rFonts w:ascii="Symbol" w:hAnsi="Symbol" w:hint="default"/>
+      </w:rPr>
+    </w:lvl>
+    <w:lvl w:ilvl="7" w:tplc="04090003" w:tentative="1">
+      <w:start w:val="1"/>
+      <w:numFmt w:val="bullet"/>
+      <w:lvlText w:val="o"/>
+      <w:lvlJc w:val="left"/>
+      <w:pPr>
+        <w:ind w:left="5760" w:hanging="360"/>
+      </w:pPr>
+      <w:rPr>
+        <w:rFonts w:ascii="Courier New" w:hAnsi="Courier New" w:cs="Courier New" w:hint="default"/>
+      </w:rPr>
+    </w:lvl>
+    <w:lvl w:ilvl="8" w:tplc="04090005" w:tentative="1">
+      <w:start w:val="1"/>
+      <w:numFmt w:val="bullet"/>
+      <w:lvlText w:val=""/>
+      <w:lvlJc w:val="left"/>
+      <w:pPr>
+        <w:ind w:left="6480" w:hanging="360"/>
+      </w:pPr>
+      <w:rPr>
+        <w:rFonts w:ascii="Wingdings" w:hAnsi="Wingdings" w:hint="default"/>
+      </w:rPr>
+    </w:lvl>
+  </w:abstractNum>
+  <w:abstractNum w:abstractNumId="37">
     <w:nsid w:val="694D092A"/>
     <w:multiLevelType w:val="hybridMultilevel"/>
     <w:tmpl w:val="6CA2FC66"/>
@@ -16581,7 +16745,7 @@
       </w:rPr>
     </w:lvl>
   </w:abstractNum>
-  <w:abstractNum w:abstractNumId="37">
+  <w:abstractNum w:abstractNumId="38">
     <w:nsid w:val="6D2F7D46"/>
     <w:multiLevelType w:val="singleLevel"/>
     <w:tmpl w:val="04090001"/>
@@ -16601,7 +16765,7 @@
       </w:rPr>
     </w:lvl>
   </w:abstractNum>
-  <w:abstractNum w:abstractNumId="38">
+  <w:abstractNum w:abstractNumId="39">
     <w:nsid w:val="6D4A0B14"/>
     <w:multiLevelType w:val="multilevel"/>
     <w:tmpl w:val="4580A522"/>
@@ -16715,7 +16879,7 @@
       </w:pPr>
     </w:lvl>
   </w:abstractNum>
-  <w:abstractNum w:abstractNumId="39">
+  <w:abstractNum w:abstractNumId="40">
     <w:nsid w:val="6E870023"/>
     <w:multiLevelType w:val="hybridMultilevel"/>
     <w:tmpl w:val="BB24E0FC"/>
@@ -16828,7 +16992,7 @@
       </w:rPr>
     </w:lvl>
   </w:abstractNum>
-  <w:abstractNum w:abstractNumId="40">
+  <w:abstractNum w:abstractNumId="41">
     <w:nsid w:val="71F21F2A"/>
     <w:multiLevelType w:val="singleLevel"/>
     <w:tmpl w:val="04090001"/>
@@ -16848,7 +17012,7 @@
       </w:rPr>
     </w:lvl>
   </w:abstractNum>
-  <w:abstractNum w:abstractNumId="41">
+  <w:abstractNum w:abstractNumId="42">
     <w:nsid w:val="743601FB"/>
     <w:multiLevelType w:val="singleLevel"/>
     <w:tmpl w:val="04090001"/>
@@ -16868,7 +17032,7 @@
       </w:rPr>
     </w:lvl>
   </w:abstractNum>
-  <w:abstractNum w:abstractNumId="42">
+  <w:abstractNum w:abstractNumId="43">
     <w:nsid w:val="756150CA"/>
     <w:multiLevelType w:val="singleLevel"/>
     <w:tmpl w:val="04090001"/>
@@ -16888,7 +17052,7 @@
       </w:rPr>
     </w:lvl>
   </w:abstractNum>
-  <w:abstractNum w:abstractNumId="43">
+  <w:abstractNum w:abstractNumId="44">
     <w:nsid w:val="79697E10"/>
     <w:multiLevelType w:val="hybridMultilevel"/>
     <w:tmpl w:val="99FE4C4C"/>
@@ -17001,7 +17165,7 @@
       </w:rPr>
     </w:lvl>
   </w:abstractNum>
-  <w:abstractNum w:abstractNumId="44">
+  <w:abstractNum w:abstractNumId="45">
     <w:nsid w:val="7BE434D7"/>
     <w:multiLevelType w:val="singleLevel"/>
     <w:tmpl w:val="04090001"/>
@@ -17021,7 +17185,7 @@
       </w:rPr>
     </w:lvl>
   </w:abstractNum>
-  <w:abstractNum w:abstractNumId="45">
+  <w:abstractNum w:abstractNumId="46">
     <w:nsid w:val="7C9362FF"/>
     <w:multiLevelType w:val="hybridMultilevel"/>
     <w:tmpl w:val="23B07F92"/>
@@ -17161,7 +17325,7 @@
       </w:rPr>
     </w:lvl>
   </w:abstractNum>
-  <w:abstractNum w:abstractNumId="46">
+  <w:abstractNum w:abstractNumId="47">
     <w:nsid w:val="7D533F1E"/>
     <w:multiLevelType w:val="hybridMultilevel"/>
     <w:tmpl w:val="437E8760"/>
@@ -17302,7 +17466,7 @@
     <w:abstractNumId w:val="18"/>
   </w:num>
   <w:num w:numId="5">
-    <w:abstractNumId w:val="44"/>
+    <w:abstractNumId w:val="45"/>
   </w:num>
   <w:num w:numId="6">
     <w:abstractNumId w:val="28"/>
@@ -17331,7 +17495,7 @@
     <w:abstractNumId w:val="2"/>
   </w:num>
   <w:num w:numId="10">
-    <w:abstractNumId w:val="42"/>
+    <w:abstractNumId w:val="43"/>
   </w:num>
   <w:num w:numId="11">
     <w:abstractNumId w:val="4"/>
@@ -17343,7 +17507,7 @@
     <w:abstractNumId w:val="17"/>
   </w:num>
   <w:num w:numId="14">
-    <w:abstractNumId w:val="41"/>
+    <w:abstractNumId w:val="42"/>
   </w:num>
   <w:num w:numId="15">
     <w:abstractNumId w:val="16"/>
@@ -17352,7 +17516,7 @@
     <w:abstractNumId w:val="7"/>
   </w:num>
   <w:num w:numId="17">
-    <w:abstractNumId w:val="40"/>
+    <w:abstractNumId w:val="41"/>
   </w:num>
   <w:num w:numId="18">
     <w:abstractNumId w:val="26"/>
@@ -17367,7 +17531,7 @@
     <w:abstractNumId w:val="15"/>
   </w:num>
   <w:num w:numId="22">
-    <w:abstractNumId w:val="37"/>
+    <w:abstractNumId w:val="38"/>
   </w:num>
   <w:num w:numId="23">
     <w:abstractNumId w:val="12"/>
@@ -17385,7 +17549,7 @@
     <w:abstractNumId w:val="35"/>
   </w:num>
   <w:num w:numId="28">
-    <w:abstractNumId w:val="45"/>
+    <w:abstractNumId w:val="46"/>
   </w:num>
   <w:num w:numId="29">
     <w:abstractNumId w:val="21"/>
@@ -17406,7 +17570,7 @@
     <w:abstractNumId w:val="29"/>
   </w:num>
   <w:num w:numId="35">
-    <w:abstractNumId w:val="38"/>
+    <w:abstractNumId w:val="39"/>
   </w:num>
   <w:num w:numId="36">
     <w:abstractNumId w:val="5"/>
@@ -17415,16 +17579,16 @@
     <w:abstractNumId w:val="23"/>
   </w:num>
   <w:num w:numId="38">
-    <w:abstractNumId w:val="36"/>
+    <w:abstractNumId w:val="37"/>
   </w:num>
   <w:num w:numId="39">
-    <w:abstractNumId w:val="43"/>
+    <w:abstractNumId w:val="44"/>
   </w:num>
   <w:num w:numId="40">
     <w:abstractNumId w:val="14"/>
   </w:num>
   <w:num w:numId="41">
-    <w:abstractNumId w:val="46"/>
+    <w:abstractNumId w:val="47"/>
   </w:num>
   <w:num w:numId="42">
     <w:abstractNumId w:val="33"/>
@@ -17436,7 +17600,7 @@
     <w:abstractNumId w:val="13"/>
   </w:num>
   <w:num w:numId="45">
-    <w:abstractNumId w:val="39"/>
+    <w:abstractNumId w:val="40"/>
   </w:num>
   <w:num w:numId="46">
     <w:abstractNumId w:val="31"/>
@@ -17446,6 +17610,9 @@
   </w:num>
   <w:num w:numId="48">
     <w:abstractNumId w:val="30"/>
+  </w:num>
+  <w:num w:numId="49">
+    <w:abstractNumId w:val="36"/>
   </w:num>
 </w:numbering>
 </file>
@@ -18198,6 +18365,17 @@
       <w:lang w:val="en-US" w:eastAsia="en-US"/>
     </w:rPr>
   </w:style>
+  <w:style w:type="paragraph" w:styleId="ListParagraph">
+    <w:name w:val="List Paragraph"/>
+    <w:basedOn w:val="Normal"/>
+    <w:uiPriority w:val="34"/>
+    <w:qFormat/>
+    <w:rsid w:val="00761001"/>
+    <w:pPr>
+      <w:ind w:left="720"/>
+      <w:contextualSpacing/>
+    </w:pPr>
+  </w:style>
 </w:styles>
 </file>
 
@@ -18949,6 +19127,17 @@
       <w:lang w:val="en-US" w:eastAsia="en-US"/>
     </w:rPr>
   </w:style>
+  <w:style w:type="paragraph" w:styleId="ListParagraph">
+    <w:name w:val="List Paragraph"/>
+    <w:basedOn w:val="Normal"/>
+    <w:uiPriority w:val="34"/>
+    <w:qFormat/>
+    <w:rsid w:val="00761001"/>
+    <w:pPr>
+      <w:ind w:left="720"/>
+      <w:contextualSpacing/>
+    </w:pPr>
+  </w:style>
 </w:styles>
 </file>
 

</xml_diff>